<commit_message>
edit notes + theory questions
</commit_message>
<xml_diff>
--- a/BB_sim.docx
+++ b/BB_sim.docx
@@ -771,23 +771,7 @@
                 <w:noProof/>
                 <w:lang w:val="en-GB"/>
               </w:rPr>
-              <w:t>2017 0</w:t>
-            </w:r>
-            <w:r>
-              <w:rPr>
-                <w:rStyle w:val="Collegamentoipertestuale"/>
-                <w:noProof/>
-                <w:lang w:val="en-GB"/>
-              </w:rPr>
-              <w:t>7</w:t>
-            </w:r>
-            <w:r>
-              <w:rPr>
-                <w:rStyle w:val="Collegamentoipertestuale"/>
-                <w:noProof/>
-                <w:lang w:val="en-GB"/>
-              </w:rPr>
-              <w:t xml:space="preserve"> 03</w:t>
+              <w:t>2017 07 03</w:t>
             </w:r>
             <w:r>
               <w:rPr>
@@ -13845,17 +13829,41 @@
       </w:r>
     </w:p>
     <w:p>
-      <w:r>
+      <w:pPr>
+        <w:rPr>
+          <w:lang w:val="en-GB"/>
+        </w:rPr>
+      </w:pPr>
+      <w:r>
+        <w:rPr>
+          <w:lang w:val="en-GB"/>
+        </w:rPr>
         <w:t xml:space="preserve">computeMaxTime(50, 27, 'A') -&gt; 50 + 50*0.05 = 52.5 </w:t>
       </w:r>
     </w:p>
     <w:p>
-      <w:r>
+      <w:pPr>
+        <w:rPr>
+          <w:lang w:val="en-GB"/>
+        </w:rPr>
+      </w:pPr>
+      <w:r>
+        <w:rPr>
+          <w:lang w:val="en-GB"/>
+        </w:rPr>
         <w:t xml:space="preserve">computeMaxTime(60, 33, 'B') -&gt; 60 + 60*0.25 = 75 </w:t>
       </w:r>
     </w:p>
     <w:p>
-      <w:r>
+      <w:pPr>
+        <w:rPr>
+          <w:lang w:val="en-GB"/>
+        </w:rPr>
+      </w:pPr>
+      <w:r>
+        <w:rPr>
+          <w:lang w:val="en-GB"/>
+        </w:rPr>
         <w:t>computeMaxTime(80, 40, 'C') -&gt; 80 + 80*0.5 = 120</w:t>
       </w:r>
     </w:p>
@@ -28360,19 +28368,7 @@
               <w:rPr>
                 <w:lang w:val="en-GB"/>
               </w:rPr>
-              <w:t>“ferffe</w:t>
-            </w:r>
-            <w:r>
-              <w:rPr>
-                <w:lang w:val="en-GB"/>
-              </w:rPr>
-              <w:t xml:space="preserve"> euro</w:t>
-            </w:r>
-            <w:r>
-              <w:rPr>
-                <w:lang w:val="en-GB"/>
-              </w:rPr>
-              <w:t>/10”</w:t>
+              <w:t>“ferffe euro/10”</w:t>
             </w:r>
           </w:p>
         </w:tc>
@@ -28426,19 +28422,7 @@
               <w:rPr>
                 <w:lang w:val="en-GB"/>
               </w:rPr>
-              <w:t>T4(“ferffe</w:t>
-            </w:r>
-            <w:r>
-              <w:rPr>
-                <w:lang w:val="en-GB"/>
-              </w:rPr>
-              <w:t xml:space="preserve"> euro</w:t>
-            </w:r>
-            <w:r>
-              <w:rPr>
-                <w:lang w:val="en-GB"/>
-              </w:rPr>
-              <w:t>/10”,100.10)-&gt;false</w:t>
+              <w:t>T4(“ferffe euro/10”,100.10)-&gt;false</w:t>
             </w:r>
           </w:p>
         </w:tc>
@@ -28458,19 +28442,7 @@
               <w:rPr>
                 <w:lang w:val="en-GB"/>
               </w:rPr>
-              <w:t>“hundred</w:t>
-            </w:r>
-            <w:r>
-              <w:rPr>
-                <w:lang w:val="en-GB"/>
-              </w:rPr>
-              <w:t xml:space="preserve"> euro</w:t>
-            </w:r>
-            <w:r>
-              <w:rPr>
-                <w:lang w:val="en-GB"/>
-              </w:rPr>
-              <w:t>/10”</w:t>
+              <w:t>“hundred euro/10”</w:t>
             </w:r>
           </w:p>
         </w:tc>
@@ -28524,44 +28496,20 @@
               <w:rPr>
                 <w:lang w:val="en-GB"/>
               </w:rPr>
-              <w:t>T5(“hundred</w:t>
-            </w:r>
-            <w:r>
-              <w:rPr>
-                <w:lang w:val="en-GB"/>
-              </w:rPr>
-              <w:t xml:space="preserve"> euro</w:t>
-            </w:r>
-            <w:r>
-              <w:rPr>
-                <w:lang w:val="en-GB"/>
-              </w:rPr>
-              <w:t>/10”,100.10)-&gt;true</w:t>
-            </w:r>
-          </w:p>
-          <w:p>
-            <w:pPr>
-              <w:rPr>
-                <w:lang w:val="en-GB"/>
-              </w:rPr>
-            </w:pPr>
-            <w:r>
-              <w:rPr>
-                <w:lang w:val="en-GB"/>
-              </w:rPr>
-              <w:t>TB(“hundred</w:t>
-            </w:r>
-            <w:r>
-              <w:rPr>
-                <w:lang w:val="en-GB"/>
-              </w:rPr>
-              <w:t xml:space="preserve"> euro</w:t>
-            </w:r>
-            <w:r>
-              <w:rPr>
-                <w:lang w:val="en-GB"/>
-              </w:rPr>
-              <w:t>/10”,100.09)-&gt;false</w:t>
+              <w:t>T5(“hundred euro/10”,100.10)-&gt;true</w:t>
+            </w:r>
+          </w:p>
+          <w:p>
+            <w:pPr>
+              <w:rPr>
+                <w:lang w:val="en-GB"/>
+              </w:rPr>
+            </w:pPr>
+            <w:r>
+              <w:rPr>
+                <w:lang w:val="en-GB"/>
+              </w:rPr>
+              <w:t>TB(“hundred euro/10”,100.09)-&gt;false</w:t>
             </w:r>
           </w:p>
         </w:tc>
@@ -28581,19 +28529,7 @@
               <w:rPr>
                 <w:lang w:val="en-GB"/>
               </w:rPr>
-              <w:t>“hundred</w:t>
-            </w:r>
-            <w:r>
-              <w:rPr>
-                <w:lang w:val="en-GB"/>
-              </w:rPr>
-              <w:t xml:space="preserve"> euro</w:t>
-            </w:r>
-            <w:r>
-              <w:rPr>
-                <w:lang w:val="en-GB"/>
-              </w:rPr>
-              <w:t>/00”</w:t>
+              <w:t>“hundred euro/00”</w:t>
             </w:r>
           </w:p>
         </w:tc>
@@ -28647,44 +28583,20 @@
               <w:rPr>
                 <w:lang w:val="en-GB"/>
               </w:rPr>
-              <w:t>T6(“hundred</w:t>
-            </w:r>
-            <w:r>
-              <w:rPr>
-                <w:lang w:val="en-GB"/>
-              </w:rPr>
-              <w:t xml:space="preserve"> euro</w:t>
-            </w:r>
-            <w:r>
-              <w:rPr>
-                <w:lang w:val="en-GB"/>
-              </w:rPr>
-              <w:t>/00”,100)-&gt;true</w:t>
-            </w:r>
-          </w:p>
-          <w:p>
-            <w:pPr>
-              <w:rPr>
-                <w:lang w:val="en-GB"/>
-              </w:rPr>
-            </w:pPr>
-            <w:r>
-              <w:rPr>
-                <w:lang w:val="en-GB"/>
-              </w:rPr>
-              <w:t>TB(“hundred</w:t>
-            </w:r>
-            <w:r>
-              <w:rPr>
-                <w:lang w:val="en-GB"/>
-              </w:rPr>
-              <w:t xml:space="preserve"> euro</w:t>
-            </w:r>
-            <w:r>
-              <w:rPr>
-                <w:lang w:val="en-GB"/>
-              </w:rPr>
-              <w:t>/00”,100.01)-&gt;false</w:t>
+              <w:t>T6(“hundred euro/00”,100)-&gt;true</w:t>
+            </w:r>
+          </w:p>
+          <w:p>
+            <w:pPr>
+              <w:rPr>
+                <w:lang w:val="en-GB"/>
+              </w:rPr>
+            </w:pPr>
+            <w:r>
+              <w:rPr>
+                <w:lang w:val="en-GB"/>
+              </w:rPr>
+              <w:t>TB(“hundred euro/00”,100.01)-&gt;false</w:t>
             </w:r>
           </w:p>
         </w:tc>
@@ -28770,13 +28682,7 @@
               <w:rPr>
                 <w:lang w:val="en-GB"/>
               </w:rPr>
-              <w:t>T7(</w:t>
-            </w:r>
-            <w:r>
-              <w:rPr>
-                <w:lang w:val="en-GB"/>
-              </w:rPr>
-              <w:t>“</w:t>
+              <w:t>T7(“</w:t>
             </w:r>
             <w:r>
               <w:rPr>
@@ -28788,74 +28694,20 @@
               <w:rPr>
                 <w:lang w:val="en-GB"/>
               </w:rPr>
-              <w:t>/</w:t>
-            </w:r>
-            <w:r>
-              <w:rPr>
-                <w:lang w:val="en-GB"/>
-              </w:rPr>
-              <w:t>0</w:t>
-            </w:r>
-            <w:r>
-              <w:rPr>
-                <w:lang w:val="en-GB"/>
-              </w:rPr>
-              <w:t>0”</w:t>
-            </w:r>
-            <w:r>
-              <w:rPr>
-                <w:lang w:val="en-GB"/>
-              </w:rPr>
-              <w:t>,10000)-&gt;true</w:t>
-            </w:r>
-          </w:p>
-          <w:p>
-            <w:pPr>
-              <w:rPr>
-                <w:lang w:val="en-GB"/>
-              </w:rPr>
-            </w:pPr>
-            <w:r>
-              <w:rPr>
-                <w:lang w:val="en-GB"/>
-              </w:rPr>
-              <w:t>TB</w:t>
-            </w:r>
-            <w:r>
-              <w:rPr>
-                <w:lang w:val="en-GB"/>
-              </w:rPr>
-              <w:t>(“</w:t>
-            </w:r>
-            <w:r>
-              <w:rPr>
-                <w:lang w:val="en-GB"/>
-              </w:rPr>
-              <w:t>zero</w:t>
-            </w:r>
-            <w:r>
-              <w:rPr>
-                <w:lang w:val="en-GB"/>
-              </w:rPr>
-              <w:t>/00”,</w:t>
-            </w:r>
-            <w:r>
-              <w:rPr>
-                <w:lang w:val="en-GB"/>
-              </w:rPr>
-              <w:t>0</w:t>
-            </w:r>
-            <w:r>
-              <w:rPr>
-                <w:lang w:val="en-GB"/>
-              </w:rPr>
-              <w:t>)</w:t>
-            </w:r>
-            <w:r>
-              <w:rPr>
-                <w:lang w:val="en-GB"/>
-              </w:rPr>
-              <w:t>-&gt;true</w:t>
+              <w:t>/00”,10000)-&gt;true</w:t>
+            </w:r>
+          </w:p>
+          <w:p>
+            <w:pPr>
+              <w:rPr>
+                <w:lang w:val="en-GB"/>
+              </w:rPr>
+            </w:pPr>
+            <w:r>
+              <w:rPr>
+                <w:lang w:val="en-GB"/>
+              </w:rPr>
+              <w:t>TB(“zero/00”,0)-&gt;true</w:t>
             </w:r>
           </w:p>
         </w:tc>
@@ -28941,19 +28793,7 @@
               <w:rPr>
                 <w:lang w:val="en-GB"/>
               </w:rPr>
-              <w:t>T</w:t>
-            </w:r>
-            <w:r>
-              <w:rPr>
-                <w:lang w:val="en-GB"/>
-              </w:rPr>
-              <w:t>8</w:t>
-            </w:r>
-            <w:r>
-              <w:rPr>
-                <w:lang w:val="en-GB"/>
-              </w:rPr>
-              <w:t>(“</w:t>
+              <w:t>T8(“</w:t>
             </w:r>
             <w:r>
               <w:rPr>
@@ -28965,56 +28805,20 @@
               <w:rPr>
                 <w:lang w:val="en-GB"/>
               </w:rPr>
-              <w:t>/00”,</w:t>
-            </w:r>
-            <w:r>
-              <w:rPr>
-                <w:lang w:val="en-GB"/>
-              </w:rPr>
-              <w:t>9999.99</w:t>
-            </w:r>
-            <w:r>
-              <w:rPr>
-                <w:lang w:val="en-GB"/>
-              </w:rPr>
-              <w:t>)-&gt;</w:t>
-            </w:r>
-            <w:r>
-              <w:rPr>
-                <w:lang w:val="en-GB"/>
-              </w:rPr>
-              <w:t>false</w:t>
-            </w:r>
-          </w:p>
-          <w:p>
-            <w:pPr>
-              <w:rPr>
-                <w:lang w:val="en-GB"/>
-              </w:rPr>
-            </w:pPr>
-            <w:r>
-              <w:rPr>
-                <w:lang w:val="en-GB"/>
-              </w:rPr>
-              <w:t>TB(“zero/00”,0</w:t>
-            </w:r>
-            <w:r>
-              <w:rPr>
-                <w:lang w:val="en-GB"/>
-              </w:rPr>
-              <w:t>.0001</w:t>
-            </w:r>
-            <w:r>
-              <w:rPr>
-                <w:lang w:val="en-GB"/>
-              </w:rPr>
-              <w:t>)-&gt;</w:t>
-            </w:r>
-            <w:r>
-              <w:rPr>
-                <w:lang w:val="en-GB"/>
-              </w:rPr>
-              <w:t>false</w:t>
+              <w:t>/00”,9999.99)-&gt;false</w:t>
+            </w:r>
+          </w:p>
+          <w:p>
+            <w:pPr>
+              <w:rPr>
+                <w:lang w:val="en-GB"/>
+              </w:rPr>
+            </w:pPr>
+            <w:r>
+              <w:rPr>
+                <w:lang w:val="en-GB"/>
+              </w:rPr>
+              <w:t>TB(“zero/00”,0.0001)-&gt;false</w:t>
             </w:r>
           </w:p>
         </w:tc>
@@ -29046,13 +28850,7 @@
               <w:rPr>
                 <w:lang w:val="en-GB"/>
               </w:rPr>
-              <w:t xml:space="preserve"> euro</w:t>
-            </w:r>
-            <w:r>
-              <w:rPr>
-                <w:lang w:val="en-GB"/>
-              </w:rPr>
-              <w:t>/00”</w:t>
+              <w:t xml:space="preserve"> euro/00”</w:t>
             </w:r>
           </w:p>
         </w:tc>
@@ -29130,13 +28928,7 @@
               <w:rPr>
                 <w:lang w:val="en-GB"/>
               </w:rPr>
-              <w:t xml:space="preserve"> euro</w:t>
-            </w:r>
-            <w:r>
-              <w:rPr>
-                <w:lang w:val="en-GB"/>
-              </w:rPr>
-              <w:t>/00”,</w:t>
+              <w:t xml:space="preserve"> euro/00”,</w:t>
             </w:r>
             <w:r>
               <w:rPr>
@@ -29167,19 +28959,7 @@
               <w:rPr>
                 <w:lang w:val="en-GB"/>
               </w:rPr>
-              <w:t>TB(“zero</w:t>
-            </w:r>
-            <w:r>
-              <w:rPr>
-                <w:lang w:val="en-GB"/>
-              </w:rPr>
-              <w:t xml:space="preserve"> euro</w:t>
-            </w:r>
-            <w:r>
-              <w:rPr>
-                <w:lang w:val="en-GB"/>
-              </w:rPr>
-              <w:t>/00”,0</w:t>
+              <w:t>TB(“zero euro/00”,0</w:t>
             </w:r>
             <w:r>
               <w:rPr>
@@ -29198,6 +28978,2400 @@
                 <w:lang w:val="en-GB"/>
               </w:rPr>
               <w:t>false</w:t>
+            </w:r>
+          </w:p>
+        </w:tc>
+      </w:tr>
+    </w:tbl>
+    <w:p>
+      <w:pPr>
+        <w:rPr>
+          <w:lang w:val="en-GB"/>
+        </w:rPr>
+      </w:pPr>
+    </w:p>
+    <w:p>
+      <w:pPr>
+        <w:rPr>
+          <w:lang w:val="en-GB"/>
+        </w:rPr>
+      </w:pPr>
+      <w:r>
+        <w:rPr>
+          <w:lang w:val="en-GB"/>
+        </w:rPr>
+        <w:br w:type="page"/>
+      </w:r>
+    </w:p>
+    <w:p>
+      <w:pPr>
+        <w:pStyle w:val="Titolo1"/>
+        <w:rPr>
+          <w:lang w:val="en-GB"/>
+        </w:rPr>
+      </w:pPr>
+      <w:r>
+        <w:rPr>
+          <w:lang w:val="en-GB"/>
+        </w:rPr>
+        <w:lastRenderedPageBreak/>
+        <w:t>2014 09 01</w:t>
+      </w:r>
+    </w:p>
+    <w:p>
+      <w:pPr>
+        <w:rPr>
+          <w:lang w:val="en-GB"/>
+        </w:rPr>
+      </w:pPr>
+      <w:r>
+        <w:rPr>
+          <w:lang w:val="en-GB"/>
+        </w:rPr>
+        <w:t xml:space="preserve">Requirements </w:t>
+      </w:r>
+    </w:p>
+    <w:p>
+      <w:pPr>
+        <w:rPr>
+          <w:lang w:val="en-GB"/>
+        </w:rPr>
+      </w:pPr>
+      <w:r>
+        <w:rPr>
+          <w:lang w:val="en-GB"/>
+        </w:rPr>
+        <w:t>Functional</w:t>
+      </w:r>
+    </w:p>
+    <w:tbl>
+      <w:tblPr>
+        <w:tblStyle w:val="Grigliatabella"/>
+        <w:tblW w:w="0" w:type="auto"/>
+        <w:tblLook w:val="04A0" w:firstRow="1" w:lastRow="0" w:firstColumn="1" w:lastColumn="0" w:noHBand="0" w:noVBand="1"/>
+      </w:tblPr>
+      <w:tblGrid>
+        <w:gridCol w:w="4814"/>
+        <w:gridCol w:w="4814"/>
+      </w:tblGrid>
+      <w:tr>
+        <w:tc>
+          <w:tcPr>
+            <w:tcW w:w="4814" w:type="dxa"/>
+          </w:tcPr>
+          <w:p>
+            <w:pPr>
+              <w:rPr>
+                <w:lang w:val="en-GB"/>
+              </w:rPr>
+            </w:pPr>
+            <w:r>
+              <w:rPr>
+                <w:lang w:val="en-GB"/>
+              </w:rPr>
+              <w:t>Authorize/Authenticate</w:t>
+            </w:r>
+          </w:p>
+        </w:tc>
+        <w:tc>
+          <w:tcPr>
+            <w:tcW w:w="4814" w:type="dxa"/>
+          </w:tcPr>
+          <w:p>
+            <w:pPr>
+              <w:rPr>
+                <w:lang w:val="en-GB"/>
+              </w:rPr>
+            </w:pPr>
+          </w:p>
+        </w:tc>
+      </w:tr>
+      <w:tr>
+        <w:tc>
+          <w:tcPr>
+            <w:tcW w:w="4814" w:type="dxa"/>
+          </w:tcPr>
+          <w:p>
+            <w:pPr>
+              <w:rPr>
+                <w:lang w:val="en-GB"/>
+              </w:rPr>
+            </w:pPr>
+          </w:p>
+        </w:tc>
+        <w:tc>
+          <w:tcPr>
+            <w:tcW w:w="4814" w:type="dxa"/>
+          </w:tcPr>
+          <w:p>
+            <w:pPr>
+              <w:rPr>
+                <w:lang w:val="en-GB"/>
+              </w:rPr>
+            </w:pPr>
+            <w:r>
+              <w:rPr>
+                <w:lang w:val="en-GB"/>
+              </w:rPr>
+              <w:t>Register</w:t>
+            </w:r>
+          </w:p>
+        </w:tc>
+      </w:tr>
+      <w:tr>
+        <w:tc>
+          <w:tcPr>
+            <w:tcW w:w="4814" w:type="dxa"/>
+          </w:tcPr>
+          <w:p>
+            <w:pPr>
+              <w:rPr>
+                <w:lang w:val="en-GB"/>
+              </w:rPr>
+            </w:pPr>
+          </w:p>
+        </w:tc>
+        <w:tc>
+          <w:tcPr>
+            <w:tcW w:w="4814" w:type="dxa"/>
+          </w:tcPr>
+          <w:p>
+            <w:pPr>
+              <w:rPr>
+                <w:lang w:val="en-GB"/>
+              </w:rPr>
+            </w:pPr>
+            <w:r>
+              <w:rPr>
+                <w:lang w:val="en-GB"/>
+              </w:rPr>
+              <w:t>Login</w:t>
+            </w:r>
+          </w:p>
+        </w:tc>
+      </w:tr>
+      <w:tr>
+        <w:tc>
+          <w:tcPr>
+            <w:tcW w:w="4814" w:type="dxa"/>
+          </w:tcPr>
+          <w:p>
+            <w:pPr>
+              <w:rPr>
+                <w:lang w:val="en-GB"/>
+              </w:rPr>
+            </w:pPr>
+          </w:p>
+        </w:tc>
+        <w:tc>
+          <w:tcPr>
+            <w:tcW w:w="4814" w:type="dxa"/>
+          </w:tcPr>
+          <w:p>
+            <w:pPr>
+              <w:rPr>
+                <w:lang w:val="en-GB"/>
+              </w:rPr>
+            </w:pPr>
+            <w:r>
+              <w:rPr>
+                <w:lang w:val="en-GB"/>
+              </w:rPr>
+              <w:t>Logout</w:t>
+            </w:r>
+          </w:p>
+        </w:tc>
+      </w:tr>
+      <w:tr>
+        <w:tc>
+          <w:tcPr>
+            <w:tcW w:w="4814" w:type="dxa"/>
+          </w:tcPr>
+          <w:p>
+            <w:pPr>
+              <w:rPr>
+                <w:lang w:val="en-GB"/>
+              </w:rPr>
+            </w:pPr>
+            <w:r>
+              <w:rPr>
+                <w:lang w:val="en-GB"/>
+              </w:rPr>
+              <w:t>Request a Ride</w:t>
+            </w:r>
+          </w:p>
+        </w:tc>
+        <w:tc>
+          <w:tcPr>
+            <w:tcW w:w="4814" w:type="dxa"/>
+          </w:tcPr>
+          <w:p>
+            <w:pPr>
+              <w:rPr>
+                <w:lang w:val="en-GB"/>
+              </w:rPr>
+            </w:pPr>
+          </w:p>
+        </w:tc>
+      </w:tr>
+      <w:tr>
+        <w:tc>
+          <w:tcPr>
+            <w:tcW w:w="4814" w:type="dxa"/>
+          </w:tcPr>
+          <w:p>
+            <w:pPr>
+              <w:rPr>
+                <w:lang w:val="en-GB"/>
+              </w:rPr>
+            </w:pPr>
+            <w:r>
+              <w:rPr>
+                <w:lang w:val="en-GB"/>
+              </w:rPr>
+              <w:t>Share Car for a Ride</w:t>
+            </w:r>
+          </w:p>
+        </w:tc>
+        <w:tc>
+          <w:tcPr>
+            <w:tcW w:w="4814" w:type="dxa"/>
+          </w:tcPr>
+          <w:p>
+            <w:pPr>
+              <w:rPr>
+                <w:lang w:val="en-GB"/>
+              </w:rPr>
+            </w:pPr>
+          </w:p>
+        </w:tc>
+      </w:tr>
+      <w:tr>
+        <w:tc>
+          <w:tcPr>
+            <w:tcW w:w="4814" w:type="dxa"/>
+          </w:tcPr>
+          <w:p>
+            <w:pPr>
+              <w:rPr>
+                <w:lang w:val="en-GB"/>
+              </w:rPr>
+            </w:pPr>
+            <w:r>
+              <w:rPr>
+                <w:lang w:val="en-GB"/>
+              </w:rPr>
+              <w:t>Match Requested Ride with Shared Ones</w:t>
+            </w:r>
+          </w:p>
+        </w:tc>
+        <w:tc>
+          <w:tcPr>
+            <w:tcW w:w="4814" w:type="dxa"/>
+          </w:tcPr>
+          <w:p>
+            <w:pPr>
+              <w:rPr>
+                <w:lang w:val="en-GB"/>
+              </w:rPr>
+            </w:pPr>
+          </w:p>
+        </w:tc>
+      </w:tr>
+      <w:tr>
+        <w:tc>
+          <w:tcPr>
+            <w:tcW w:w="4814" w:type="dxa"/>
+          </w:tcPr>
+          <w:p>
+            <w:pPr>
+              <w:rPr>
+                <w:lang w:val="en-GB"/>
+              </w:rPr>
+            </w:pPr>
+            <w:r>
+              <w:rPr>
+                <w:lang w:val="en-GB"/>
+              </w:rPr>
+              <w:t>Put Passenger/Driver in Contact</w:t>
+            </w:r>
+          </w:p>
+        </w:tc>
+        <w:tc>
+          <w:tcPr>
+            <w:tcW w:w="4814" w:type="dxa"/>
+          </w:tcPr>
+          <w:p>
+            <w:pPr>
+              <w:rPr>
+                <w:lang w:val="en-GB"/>
+              </w:rPr>
+            </w:pPr>
+          </w:p>
+        </w:tc>
+      </w:tr>
+      <w:tr>
+        <w:tc>
+          <w:tcPr>
+            <w:tcW w:w="4814" w:type="dxa"/>
+          </w:tcPr>
+          <w:p>
+            <w:pPr>
+              <w:rPr>
+                <w:lang w:val="en-GB"/>
+              </w:rPr>
+            </w:pPr>
+          </w:p>
+        </w:tc>
+        <w:tc>
+          <w:tcPr>
+            <w:tcW w:w="4814" w:type="dxa"/>
+          </w:tcPr>
+          <w:p>
+            <w:pPr>
+              <w:rPr>
+                <w:lang w:val="en-GB"/>
+              </w:rPr>
+            </w:pPr>
+            <w:r>
+              <w:rPr>
+                <w:lang w:val="en-GB"/>
+              </w:rPr>
+              <w:t xml:space="preserve">Establish a price </w:t>
+            </w:r>
+          </w:p>
+        </w:tc>
+      </w:tr>
+      <w:tr>
+        <w:tc>
+          <w:tcPr>
+            <w:tcW w:w="4814" w:type="dxa"/>
+          </w:tcPr>
+          <w:p>
+            <w:pPr>
+              <w:rPr>
+                <w:lang w:val="en-GB"/>
+              </w:rPr>
+            </w:pPr>
+          </w:p>
+        </w:tc>
+        <w:tc>
+          <w:tcPr>
+            <w:tcW w:w="4814" w:type="dxa"/>
+          </w:tcPr>
+          <w:p>
+            <w:pPr>
+              <w:rPr>
+                <w:lang w:val="en-GB"/>
+              </w:rPr>
+            </w:pPr>
+            <w:r>
+              <w:rPr>
+                <w:lang w:val="en-GB"/>
+              </w:rPr>
+              <w:t>Negotiate Final details</w:t>
+            </w:r>
+          </w:p>
+        </w:tc>
+      </w:tr>
+      <w:tr>
+        <w:tc>
+          <w:tcPr>
+            <w:tcW w:w="4814" w:type="dxa"/>
+          </w:tcPr>
+          <w:p>
+            <w:pPr>
+              <w:rPr>
+                <w:lang w:val="en-GB"/>
+              </w:rPr>
+            </w:pPr>
+            <w:r>
+              <w:rPr>
+                <w:lang w:val="en-GB"/>
+              </w:rPr>
+              <w:t>Track Ride</w:t>
+            </w:r>
+          </w:p>
+        </w:tc>
+        <w:tc>
+          <w:tcPr>
+            <w:tcW w:w="4814" w:type="dxa"/>
+          </w:tcPr>
+          <w:p>
+            <w:pPr>
+              <w:rPr>
+                <w:lang w:val="en-GB"/>
+              </w:rPr>
+            </w:pPr>
+          </w:p>
+        </w:tc>
+      </w:tr>
+      <w:tr>
+        <w:tc>
+          <w:tcPr>
+            <w:tcW w:w="4814" w:type="dxa"/>
+          </w:tcPr>
+          <w:p>
+            <w:pPr>
+              <w:rPr>
+                <w:lang w:val="en-GB"/>
+              </w:rPr>
+            </w:pPr>
+          </w:p>
+        </w:tc>
+        <w:tc>
+          <w:tcPr>
+            <w:tcW w:w="4814" w:type="dxa"/>
+          </w:tcPr>
+          <w:p>
+            <w:pPr>
+              <w:rPr>
+                <w:lang w:val="en-GB"/>
+              </w:rPr>
+            </w:pPr>
+            <w:r>
+              <w:rPr>
+                <w:lang w:val="en-GB"/>
+              </w:rPr>
+              <w:t>Start Point</w:t>
+            </w:r>
+          </w:p>
+        </w:tc>
+      </w:tr>
+      <w:tr>
+        <w:tc>
+          <w:tcPr>
+            <w:tcW w:w="4814" w:type="dxa"/>
+          </w:tcPr>
+          <w:p>
+            <w:pPr>
+              <w:rPr>
+                <w:lang w:val="en-GB"/>
+              </w:rPr>
+            </w:pPr>
+          </w:p>
+        </w:tc>
+        <w:tc>
+          <w:tcPr>
+            <w:tcW w:w="4814" w:type="dxa"/>
+          </w:tcPr>
+          <w:p>
+            <w:pPr>
+              <w:rPr>
+                <w:lang w:val="en-GB"/>
+              </w:rPr>
+            </w:pPr>
+            <w:r>
+              <w:rPr>
+                <w:lang w:val="en-GB"/>
+              </w:rPr>
+              <w:t>Start Time</w:t>
+            </w:r>
+          </w:p>
+        </w:tc>
+      </w:tr>
+      <w:tr>
+        <w:tc>
+          <w:tcPr>
+            <w:tcW w:w="4814" w:type="dxa"/>
+          </w:tcPr>
+          <w:p>
+            <w:pPr>
+              <w:rPr>
+                <w:lang w:val="en-GB"/>
+              </w:rPr>
+            </w:pPr>
+          </w:p>
+        </w:tc>
+        <w:tc>
+          <w:tcPr>
+            <w:tcW w:w="4814" w:type="dxa"/>
+          </w:tcPr>
+          <w:p>
+            <w:pPr>
+              <w:rPr>
+                <w:lang w:val="en-GB"/>
+              </w:rPr>
+            </w:pPr>
+            <w:r>
+              <w:rPr>
+                <w:lang w:val="en-GB"/>
+              </w:rPr>
+              <w:t>Path Followed</w:t>
+            </w:r>
+          </w:p>
+        </w:tc>
+      </w:tr>
+      <w:tr>
+        <w:tc>
+          <w:tcPr>
+            <w:tcW w:w="4814" w:type="dxa"/>
+          </w:tcPr>
+          <w:p>
+            <w:pPr>
+              <w:rPr>
+                <w:lang w:val="en-GB"/>
+              </w:rPr>
+            </w:pPr>
+          </w:p>
+        </w:tc>
+        <w:tc>
+          <w:tcPr>
+            <w:tcW w:w="4814" w:type="dxa"/>
+          </w:tcPr>
+          <w:p>
+            <w:pPr>
+              <w:rPr>
+                <w:lang w:val="en-GB"/>
+              </w:rPr>
+            </w:pPr>
+            <w:r>
+              <w:rPr>
+                <w:lang w:val="en-GB"/>
+              </w:rPr>
+              <w:t>End Point</w:t>
+            </w:r>
+          </w:p>
+        </w:tc>
+      </w:tr>
+      <w:tr>
+        <w:tc>
+          <w:tcPr>
+            <w:tcW w:w="4814" w:type="dxa"/>
+          </w:tcPr>
+          <w:p>
+            <w:pPr>
+              <w:rPr>
+                <w:lang w:val="en-GB"/>
+              </w:rPr>
+            </w:pPr>
+          </w:p>
+        </w:tc>
+        <w:tc>
+          <w:tcPr>
+            <w:tcW w:w="4814" w:type="dxa"/>
+          </w:tcPr>
+          <w:p>
+            <w:pPr>
+              <w:rPr>
+                <w:lang w:val="en-GB"/>
+              </w:rPr>
+            </w:pPr>
+            <w:r>
+              <w:rPr>
+                <w:lang w:val="en-GB"/>
+              </w:rPr>
+              <w:t>End Time</w:t>
+            </w:r>
+          </w:p>
+        </w:tc>
+      </w:tr>
+      <w:tr>
+        <w:tc>
+          <w:tcPr>
+            <w:tcW w:w="4814" w:type="dxa"/>
+          </w:tcPr>
+          <w:p>
+            <w:pPr>
+              <w:rPr>
+                <w:lang w:val="en-GB"/>
+              </w:rPr>
+            </w:pPr>
+            <w:r>
+              <w:rPr>
+                <w:lang w:val="en-GB"/>
+              </w:rPr>
+              <w:t>Payment</w:t>
+            </w:r>
+          </w:p>
+        </w:tc>
+        <w:tc>
+          <w:tcPr>
+            <w:tcW w:w="4814" w:type="dxa"/>
+          </w:tcPr>
+          <w:p>
+            <w:pPr>
+              <w:rPr>
+                <w:lang w:val="en-GB"/>
+              </w:rPr>
+            </w:pPr>
+          </w:p>
+        </w:tc>
+      </w:tr>
+      <w:tr>
+        <w:tc>
+          <w:tcPr>
+            <w:tcW w:w="4814" w:type="dxa"/>
+          </w:tcPr>
+          <w:p>
+            <w:pPr>
+              <w:rPr>
+                <w:lang w:val="en-GB"/>
+              </w:rPr>
+            </w:pPr>
+          </w:p>
+        </w:tc>
+        <w:tc>
+          <w:tcPr>
+            <w:tcW w:w="4814" w:type="dxa"/>
+          </w:tcPr>
+          <w:p>
+            <w:pPr>
+              <w:rPr>
+                <w:lang w:val="en-GB"/>
+              </w:rPr>
+            </w:pPr>
+            <w:r>
+              <w:rPr>
+                <w:lang w:val="en-GB"/>
+              </w:rPr>
+              <w:t>Exchange Amount between user/driver accounts</w:t>
+            </w:r>
+          </w:p>
+        </w:tc>
+      </w:tr>
+      <w:tr>
+        <w:tc>
+          <w:tcPr>
+            <w:tcW w:w="4814" w:type="dxa"/>
+          </w:tcPr>
+          <w:p>
+            <w:pPr>
+              <w:rPr>
+                <w:lang w:val="en-GB"/>
+              </w:rPr>
+            </w:pPr>
+          </w:p>
+        </w:tc>
+        <w:tc>
+          <w:tcPr>
+            <w:tcW w:w="4814" w:type="dxa"/>
+          </w:tcPr>
+          <w:p>
+            <w:pPr>
+              <w:rPr>
+                <w:lang w:val="en-GB"/>
+              </w:rPr>
+            </w:pPr>
+            <w:r>
+              <w:rPr>
+                <w:lang w:val="en-GB"/>
+              </w:rPr>
+              <w:t>Give Percentage to the Company</w:t>
+            </w:r>
+          </w:p>
+        </w:tc>
+      </w:tr>
+      <w:tr>
+        <w:tc>
+          <w:tcPr>
+            <w:tcW w:w="4814" w:type="dxa"/>
+          </w:tcPr>
+          <w:p>
+            <w:pPr>
+              <w:rPr>
+                <w:lang w:val="en-GB"/>
+              </w:rPr>
+            </w:pPr>
+            <w:r>
+              <w:rPr>
+                <w:lang w:val="en-GB"/>
+              </w:rPr>
+              <w:t>Evaluations</w:t>
+            </w:r>
+          </w:p>
+        </w:tc>
+        <w:tc>
+          <w:tcPr>
+            <w:tcW w:w="4814" w:type="dxa"/>
+          </w:tcPr>
+          <w:p>
+            <w:pPr>
+              <w:rPr>
+                <w:lang w:val="en-GB"/>
+              </w:rPr>
+            </w:pPr>
+          </w:p>
+        </w:tc>
+      </w:tr>
+      <w:tr>
+        <w:tc>
+          <w:tcPr>
+            <w:tcW w:w="4814" w:type="dxa"/>
+          </w:tcPr>
+          <w:p>
+            <w:pPr>
+              <w:rPr>
+                <w:lang w:val="en-GB"/>
+              </w:rPr>
+            </w:pPr>
+          </w:p>
+        </w:tc>
+        <w:tc>
+          <w:tcPr>
+            <w:tcW w:w="4814" w:type="dxa"/>
+          </w:tcPr>
+          <w:p>
+            <w:pPr>
+              <w:rPr>
+                <w:lang w:val="en-GB"/>
+              </w:rPr>
+            </w:pPr>
+            <w:r>
+              <w:rPr>
+                <w:lang w:val="en-GB"/>
+              </w:rPr>
+              <w:t>Evaluation by Passenger</w:t>
+            </w:r>
+          </w:p>
+        </w:tc>
+      </w:tr>
+      <w:tr>
+        <w:tc>
+          <w:tcPr>
+            <w:tcW w:w="4814" w:type="dxa"/>
+          </w:tcPr>
+          <w:p>
+            <w:pPr>
+              <w:rPr>
+                <w:lang w:val="en-GB"/>
+              </w:rPr>
+            </w:pPr>
+          </w:p>
+        </w:tc>
+        <w:tc>
+          <w:tcPr>
+            <w:tcW w:w="4814" w:type="dxa"/>
+          </w:tcPr>
+          <w:p>
+            <w:pPr>
+              <w:rPr>
+                <w:lang w:val="en-GB"/>
+              </w:rPr>
+            </w:pPr>
+            <w:r>
+              <w:rPr>
+                <w:lang w:val="en-GB"/>
+              </w:rPr>
+              <w:t>Evaluation by Driver</w:t>
+            </w:r>
+          </w:p>
+        </w:tc>
+      </w:tr>
+    </w:tbl>
+    <w:p>
+      <w:pPr>
+        <w:rPr>
+          <w:lang w:val="en-GB"/>
+        </w:rPr>
+      </w:pPr>
+    </w:p>
+    <w:p>
+      <w:pPr>
+        <w:rPr>
+          <w:lang w:val="en-GB"/>
+        </w:rPr>
+      </w:pPr>
+      <w:r>
+        <w:rPr>
+          <w:lang w:val="en-GB"/>
+        </w:rPr>
+        <w:t>Non Functional</w:t>
+      </w:r>
+    </w:p>
+    <w:p>
+      <w:pPr>
+        <w:rPr>
+          <w:lang w:val="en-GB"/>
+        </w:rPr>
+      </w:pPr>
+      <w:r>
+        <w:rPr>
+          <w:lang w:val="en-GB"/>
+        </w:rPr>
+        <w:t>Efficiency</w:t>
+      </w:r>
+      <w:r>
+        <w:rPr>
+          <w:lang w:val="en-GB"/>
+        </w:rPr>
+        <w:tab/>
+        <w:t>Response time &lt; 0,5 s</w:t>
+      </w:r>
+    </w:p>
+    <w:p>
+      <w:pPr>
+        <w:rPr>
+          <w:lang w:val="en-GB"/>
+        </w:rPr>
+      </w:pPr>
+      <w:r>
+        <w:rPr>
+          <w:lang w:val="en-GB"/>
+        </w:rPr>
+        <w:t>Usability</w:t>
+      </w:r>
+      <w:r>
+        <w:rPr>
+          <w:lang w:val="en-GB"/>
+        </w:rPr>
+        <w:tab/>
+        <w:t>System should be usable by an user with 1 year experience with no previous training</w:t>
+      </w:r>
+    </w:p>
+    <w:p>
+      <w:pPr>
+        <w:rPr>
+          <w:lang w:val="en-GB"/>
+        </w:rPr>
+      </w:pPr>
+      <w:r>
+        <w:rPr>
+          <w:lang w:val="en-GB"/>
+        </w:rPr>
+        <w:t>Domain</w:t>
+      </w:r>
+      <w:r>
+        <w:rPr>
+          <w:lang w:val="en-GB"/>
+        </w:rPr>
+        <w:tab/>
+      </w:r>
+      <w:r>
+        <w:rPr>
+          <w:lang w:val="en-GB"/>
+        </w:rPr>
+        <w:tab/>
+        <w:t>Time is measured in seconds, Point saved with coordinates (lat lng), Review goes from 0 to 5</w:t>
+      </w:r>
+    </w:p>
+    <w:p>
+      <w:pPr>
+        <w:rPr>
+          <w:lang w:val="en-GB"/>
+        </w:rPr>
+      </w:pPr>
+      <w:r>
+        <w:rPr>
+          <w:lang w:val="en-GB"/>
+        </w:rPr>
+        <w:t>Precondition: User is logged in, needs a ride</w:t>
+      </w:r>
+    </w:p>
+    <w:p>
+      <w:pPr>
+        <w:rPr>
+          <w:lang w:val="en-GB"/>
+        </w:rPr>
+      </w:pPr>
+      <w:r>
+        <w:rPr>
+          <w:lang w:val="en-GB"/>
+        </w:rPr>
+        <w:t>Postcondition: User is Picked up by the driver</w:t>
+      </w:r>
+    </w:p>
+    <w:p>
+      <w:pPr>
+        <w:rPr>
+          <w:lang w:val="en-GB"/>
+        </w:rPr>
+      </w:pPr>
+      <w:r>
+        <w:rPr>
+          <w:lang w:val="en-GB"/>
+        </w:rPr>
+        <w:t>1 User request a ride</w:t>
+      </w:r>
+    </w:p>
+    <w:p>
+      <w:pPr>
+        <w:rPr>
+          <w:lang w:val="en-GB"/>
+        </w:rPr>
+      </w:pPr>
+      <w:r>
+        <w:rPr>
+          <w:lang w:val="en-GB"/>
+        </w:rPr>
+        <w:t>2 System found a match and contact the driver</w:t>
+      </w:r>
+    </w:p>
+    <w:p>
+      <w:pPr>
+        <w:rPr>
+          <w:lang w:val="en-GB"/>
+        </w:rPr>
+      </w:pPr>
+      <w:r>
+        <w:rPr>
+          <w:lang w:val="en-GB"/>
+        </w:rPr>
+        <w:t>3 the driver accepts and is put in contact with the user</w:t>
+      </w:r>
+    </w:p>
+    <w:p>
+      <w:pPr>
+        <w:rPr>
+          <w:lang w:val="en-GB"/>
+        </w:rPr>
+      </w:pPr>
+      <w:r>
+        <w:rPr>
+          <w:lang w:val="en-GB"/>
+        </w:rPr>
+        <w:t>4 user and drive negotiate the final details and negotiation succeeds.</w:t>
+      </w:r>
+    </w:p>
+    <w:p>
+      <w:pPr>
+        <w:rPr>
+          <w:lang w:val="en-GB"/>
+        </w:rPr>
+      </w:pPr>
+      <w:r>
+        <w:rPr>
+          <w:lang w:val="en-GB"/>
+        </w:rPr>
+        <w:t>5 The driver picks up the user</w:t>
+      </w:r>
+    </w:p>
+    <w:p>
+      <w:pPr>
+        <w:rPr>
+          <w:lang w:val="en-GB"/>
+        </w:rPr>
+      </w:pPr>
+      <w:r>
+        <w:rPr>
+          <w:lang w:val="en-GB"/>
+        </w:rPr>
+        <w:t>CRITERIA</w:t>
+      </w:r>
+    </w:p>
+    <w:p>
+      <w:pPr>
+        <w:rPr>
+          <w:lang w:val="en-GB"/>
+        </w:rPr>
+      </w:pPr>
+      <w:r>
+        <w:rPr>
+          <w:lang w:val="en-GB"/>
+        </w:rPr>
+        <w:t>nPieces</w:t>
+      </w:r>
+    </w:p>
+    <w:p>
+      <w:pPr>
+        <w:rPr>
+          <w:lang w:val="en-GB"/>
+        </w:rPr>
+      </w:pPr>
+      <w:r>
+        <w:rPr>
+          <w:lang w:val="en-GB"/>
+        </w:rPr>
+        <w:t>weight</w:t>
+      </w:r>
+    </w:p>
+    <w:p>
+      <w:pPr>
+        <w:rPr>
+          <w:lang w:val="en-GB"/>
+        </w:rPr>
+      </w:pPr>
+      <w:r>
+        <w:rPr>
+          <w:lang w:val="en-GB"/>
+        </w:rPr>
+        <w:lastRenderedPageBreak/>
+        <w:t>PREDICATES</w:t>
+      </w:r>
+    </w:p>
+    <w:p>
+      <w:pPr>
+        <w:rPr>
+          <w:lang w:val="en-GB"/>
+        </w:rPr>
+      </w:pPr>
+      <w:r>
+        <w:rPr>
+          <w:lang w:val="en-GB"/>
+        </w:rPr>
+        <w:t>nPieces sign &lt;0,&gt;0</w:t>
+      </w:r>
+    </w:p>
+    <w:p>
+      <w:pPr>
+        <w:rPr>
+          <w:lang w:val="en-GB"/>
+        </w:rPr>
+      </w:pPr>
+      <w:r>
+        <w:rPr>
+          <w:lang w:val="en-GB"/>
+        </w:rPr>
+        <w:t>weight sign &lt;0,&gt;0</w:t>
+      </w:r>
+    </w:p>
+    <w:p>
+      <w:pPr>
+        <w:rPr>
+          <w:lang w:val="en-GB"/>
+        </w:rPr>
+      </w:pPr>
+      <w:r>
+        <w:rPr>
+          <w:lang w:val="en-GB"/>
+        </w:rPr>
+        <w:t>BOUNDARIES</w:t>
+      </w:r>
+    </w:p>
+    <w:p>
+      <w:pPr>
+        <w:rPr>
+          <w:lang w:val="en-GB"/>
+        </w:rPr>
+      </w:pPr>
+      <w:r>
+        <w:rPr>
+          <w:lang w:val="en-GB"/>
+        </w:rPr>
+        <w:t>nPieces</w:t>
+      </w:r>
+    </w:p>
+    <w:p>
+      <w:pPr>
+        <w:rPr>
+          <w:lang w:val="en-GB"/>
+        </w:rPr>
+      </w:pPr>
+      <w:r>
+        <w:rPr>
+          <w:lang w:val="en-GB"/>
+        </w:rPr>
+        <w:t>[minint,-1]</w:t>
+      </w:r>
+      <w:r>
+        <w:rPr>
+          <w:lang w:val="en-GB"/>
+        </w:rPr>
+        <w:tab/>
+        <w:t>[0,2]</w:t>
+      </w:r>
+      <w:r>
+        <w:rPr>
+          <w:lang w:val="en-GB"/>
+        </w:rPr>
+        <w:tab/>
+        <w:t>[3,maxint]</w:t>
+      </w:r>
+    </w:p>
+    <w:p>
+      <w:pPr>
+        <w:rPr>
+          <w:lang w:val="en-GB"/>
+        </w:rPr>
+      </w:pPr>
+      <w:r>
+        <w:rPr>
+          <w:lang w:val="en-GB"/>
+        </w:rPr>
+        <w:t>Weight</w:t>
+      </w:r>
+    </w:p>
+    <w:p>
+      <w:pPr>
+        <w:rPr>
+          <w:lang w:val="en-GB"/>
+        </w:rPr>
+      </w:pPr>
+      <w:r>
+        <w:rPr>
+          <w:lang w:val="en-GB"/>
+        </w:rPr>
+        <w:t>[</w:t>
+      </w:r>
+      <w:r>
+        <w:rPr>
+          <w:lang w:val="en-GB"/>
+        </w:rPr>
+        <w:t>mindouble</w:t>
+      </w:r>
+      <w:r>
+        <w:rPr>
+          <w:lang w:val="en-GB"/>
+        </w:rPr>
+        <w:t>,-</w:t>
+      </w:r>
+      <w:r>
+        <w:rPr>
+          <w:lang w:val="en-GB"/>
+        </w:rPr>
+        <w:t>0.0001</w:t>
+      </w:r>
+      <w:r>
+        <w:rPr>
+          <w:lang w:val="en-GB"/>
+        </w:rPr>
+        <w:t>]</w:t>
+      </w:r>
+      <w:r>
+        <w:rPr>
+          <w:lang w:val="en-GB"/>
+        </w:rPr>
+        <w:tab/>
+        <w:t>[0,</w:t>
+      </w:r>
+      <w:r>
+        <w:rPr>
+          <w:lang w:val="en-GB"/>
+        </w:rPr>
+        <w:t>22</w:t>
+      </w:r>
+      <w:r>
+        <w:rPr>
+          <w:lang w:val="en-GB"/>
+        </w:rPr>
+        <w:t>]</w:t>
+      </w:r>
+      <w:r>
+        <w:rPr>
+          <w:lang w:val="en-GB"/>
+        </w:rPr>
+        <w:tab/>
+        <w:t>[2</w:t>
+      </w:r>
+      <w:r>
+        <w:rPr>
+          <w:lang w:val="en-GB"/>
+        </w:rPr>
+        <w:t>2.001</w:t>
+      </w:r>
+      <w:r>
+        <w:rPr>
+          <w:lang w:val="en-GB"/>
+        </w:rPr>
+        <w:t>,64]</w:t>
+      </w:r>
+      <w:r>
+        <w:rPr>
+          <w:lang w:val="en-GB"/>
+        </w:rPr>
+        <w:tab/>
+        <w:t>[6</w:t>
+      </w:r>
+      <w:r>
+        <w:rPr>
+          <w:lang w:val="en-GB"/>
+        </w:rPr>
+        <w:t>4.001</w:t>
+      </w:r>
+      <w:r>
+        <w:rPr>
+          <w:lang w:val="en-GB"/>
+        </w:rPr>
+        <w:t>,</w:t>
+      </w:r>
+      <w:r>
+        <w:rPr>
+          <w:lang w:val="en-GB"/>
+        </w:rPr>
+        <w:t>maxdouble</w:t>
+      </w:r>
+      <w:r>
+        <w:rPr>
+          <w:lang w:val="en-GB"/>
+        </w:rPr>
+        <w:t>]</w:t>
+      </w:r>
+    </w:p>
+    <w:p>
+      <w:pPr>
+        <w:rPr>
+          <w:lang w:val="en-GB"/>
+        </w:rPr>
+      </w:pPr>
+      <w:r>
+        <w:rPr>
+          <w:lang w:val="en-GB"/>
+        </w:rPr>
+        <w:t>EQUIVALENCE CLASSES AND TESTS</w:t>
+      </w:r>
+    </w:p>
+    <w:tbl>
+      <w:tblPr>
+        <w:tblStyle w:val="Grigliatabella"/>
+        <w:tblW w:w="0" w:type="auto"/>
+        <w:tblLook w:val="04A0" w:firstRow="1" w:lastRow="0" w:firstColumn="1" w:lastColumn="0" w:noHBand="0" w:noVBand="1"/>
+      </w:tblPr>
+      <w:tblGrid>
+        <w:gridCol w:w="2407"/>
+        <w:gridCol w:w="2407"/>
+        <w:gridCol w:w="2407"/>
+        <w:gridCol w:w="2407"/>
+      </w:tblGrid>
+      <w:tr>
+        <w:tc>
+          <w:tcPr>
+            <w:tcW w:w="2407" w:type="dxa"/>
+          </w:tcPr>
+          <w:p>
+            <w:pPr>
+              <w:rPr>
+                <w:lang w:val="en-GB"/>
+              </w:rPr>
+            </w:pPr>
+            <w:r>
+              <w:rPr>
+                <w:lang w:val="en-GB"/>
+              </w:rPr>
+              <w:t>nPieces</w:t>
+            </w:r>
+          </w:p>
+        </w:tc>
+        <w:tc>
+          <w:tcPr>
+            <w:tcW w:w="2407" w:type="dxa"/>
+          </w:tcPr>
+          <w:p>
+            <w:pPr>
+              <w:rPr>
+                <w:lang w:val="en-GB"/>
+              </w:rPr>
+            </w:pPr>
+            <w:r>
+              <w:rPr>
+                <w:lang w:val="en-GB"/>
+              </w:rPr>
+              <w:t>Weight</w:t>
+            </w:r>
+          </w:p>
+        </w:tc>
+        <w:tc>
+          <w:tcPr>
+            <w:tcW w:w="2407" w:type="dxa"/>
+          </w:tcPr>
+          <w:p>
+            <w:pPr>
+              <w:rPr>
+                <w:lang w:val="en-GB"/>
+              </w:rPr>
+            </w:pPr>
+            <w:r>
+              <w:rPr>
+                <w:lang w:val="en-GB"/>
+              </w:rPr>
+              <w:t xml:space="preserve">Valid </w:t>
+            </w:r>
+          </w:p>
+        </w:tc>
+        <w:tc>
+          <w:tcPr>
+            <w:tcW w:w="2407" w:type="dxa"/>
+          </w:tcPr>
+          <w:p>
+            <w:pPr>
+              <w:rPr>
+                <w:lang w:val="en-GB"/>
+              </w:rPr>
+            </w:pPr>
+            <w:r>
+              <w:rPr>
+                <w:lang w:val="en-GB"/>
+              </w:rPr>
+              <w:t>Test Cases</w:t>
+            </w:r>
+          </w:p>
+        </w:tc>
+      </w:tr>
+      <w:tr>
+        <w:tc>
+          <w:tcPr>
+            <w:tcW w:w="2407" w:type="dxa"/>
+          </w:tcPr>
+          <w:p>
+            <w:pPr>
+              <w:rPr>
+                <w:lang w:val="en-GB"/>
+              </w:rPr>
+            </w:pPr>
+            <w:r>
+              <w:rPr>
+                <w:lang w:val="en-GB"/>
+              </w:rPr>
+              <w:t>[minint,-1]</w:t>
+            </w:r>
+          </w:p>
+        </w:tc>
+        <w:tc>
+          <w:tcPr>
+            <w:tcW w:w="2407" w:type="dxa"/>
+          </w:tcPr>
+          <w:p>
+            <w:pPr>
+              <w:rPr>
+                <w:lang w:val="en-GB"/>
+              </w:rPr>
+            </w:pPr>
+            <w:r>
+              <w:rPr>
+                <w:lang w:val="en-GB"/>
+              </w:rPr>
+              <w:t>*</w:t>
+            </w:r>
+          </w:p>
+        </w:tc>
+        <w:tc>
+          <w:tcPr>
+            <w:tcW w:w="2407" w:type="dxa"/>
+          </w:tcPr>
+          <w:p>
+            <w:pPr>
+              <w:rPr>
+                <w:lang w:val="en-GB"/>
+              </w:rPr>
+            </w:pPr>
+            <w:r>
+              <w:rPr>
+                <w:lang w:val="en-GB"/>
+              </w:rPr>
+              <w:t>I</w:t>
+            </w:r>
+          </w:p>
+        </w:tc>
+        <w:tc>
+          <w:tcPr>
+            <w:tcW w:w="2407" w:type="dxa"/>
+          </w:tcPr>
+          <w:p>
+            <w:pPr>
+              <w:rPr>
+                <w:lang w:val="en-GB"/>
+              </w:rPr>
+            </w:pPr>
+            <w:r>
+              <w:rPr>
+                <w:lang w:val="en-GB"/>
+              </w:rPr>
+              <w:t>T1(-8,…)-&gt;Error</w:t>
+            </w:r>
+          </w:p>
+          <w:p>
+            <w:pPr>
+              <w:rPr>
+                <w:lang w:val="en-GB"/>
+              </w:rPr>
+            </w:pPr>
+            <w:r>
+              <w:rPr>
+                <w:lang w:val="en-GB"/>
+              </w:rPr>
+              <w:t>TB(-1,…)-&gt;Error</w:t>
+            </w:r>
+          </w:p>
+        </w:tc>
+      </w:tr>
+      <w:tr>
+        <w:tc>
+          <w:tcPr>
+            <w:tcW w:w="2407" w:type="dxa"/>
+          </w:tcPr>
+          <w:p>
+            <w:pPr>
+              <w:rPr>
+                <w:lang w:val="en-GB"/>
+              </w:rPr>
+            </w:pPr>
+            <w:r>
+              <w:rPr>
+                <w:lang w:val="en-GB"/>
+              </w:rPr>
+              <w:t>*</w:t>
+            </w:r>
+          </w:p>
+        </w:tc>
+        <w:tc>
+          <w:tcPr>
+            <w:tcW w:w="2407" w:type="dxa"/>
+          </w:tcPr>
+          <w:p>
+            <w:pPr>
+              <w:rPr>
+                <w:lang w:val="en-GB"/>
+              </w:rPr>
+            </w:pPr>
+            <w:r>
+              <w:rPr>
+                <w:lang w:val="en-GB"/>
+              </w:rPr>
+              <w:t>[mindouble,-0.0001]</w:t>
+            </w:r>
+          </w:p>
+        </w:tc>
+        <w:tc>
+          <w:tcPr>
+            <w:tcW w:w="2407" w:type="dxa"/>
+          </w:tcPr>
+          <w:p>
+            <w:pPr>
+              <w:rPr>
+                <w:lang w:val="en-GB"/>
+              </w:rPr>
+            </w:pPr>
+            <w:r>
+              <w:rPr>
+                <w:lang w:val="en-GB"/>
+              </w:rPr>
+              <w:t>I</w:t>
+            </w:r>
+          </w:p>
+        </w:tc>
+        <w:tc>
+          <w:tcPr>
+            <w:tcW w:w="2407" w:type="dxa"/>
+          </w:tcPr>
+          <w:p>
+            <w:pPr>
+              <w:rPr>
+                <w:lang w:val="en-GB"/>
+              </w:rPr>
+            </w:pPr>
+            <w:r>
+              <w:rPr>
+                <w:lang w:val="en-GB"/>
+              </w:rPr>
+              <w:t>T2(…,-8)-&gt;Error</w:t>
+            </w:r>
+          </w:p>
+          <w:p>
+            <w:pPr>
+              <w:rPr>
+                <w:lang w:val="en-GB"/>
+              </w:rPr>
+            </w:pPr>
+            <w:r>
+              <w:rPr>
+                <w:lang w:val="en-GB"/>
+              </w:rPr>
+              <w:t>TB(…,-1)-&gt;Error</w:t>
+            </w:r>
+          </w:p>
+        </w:tc>
+      </w:tr>
+      <w:tr>
+        <w:tc>
+          <w:tcPr>
+            <w:tcW w:w="2407" w:type="dxa"/>
+          </w:tcPr>
+          <w:p>
+            <w:pPr>
+              <w:rPr>
+                <w:lang w:val="en-GB"/>
+              </w:rPr>
+            </w:pPr>
+            <w:r>
+              <w:rPr>
+                <w:lang w:val="en-GB"/>
+              </w:rPr>
+              <w:t>[3,maxint]</w:t>
+            </w:r>
+          </w:p>
+        </w:tc>
+        <w:tc>
+          <w:tcPr>
+            <w:tcW w:w="2407" w:type="dxa"/>
+          </w:tcPr>
+          <w:p>
+            <w:pPr>
+              <w:rPr>
+                <w:lang w:val="en-GB"/>
+              </w:rPr>
+            </w:pPr>
+            <w:r>
+              <w:rPr>
+                <w:lang w:val="en-GB"/>
+              </w:rPr>
+              <w:t>*</w:t>
+            </w:r>
+          </w:p>
+        </w:tc>
+        <w:tc>
+          <w:tcPr>
+            <w:tcW w:w="2407" w:type="dxa"/>
+          </w:tcPr>
+          <w:p>
+            <w:pPr>
+              <w:rPr>
+                <w:lang w:val="en-GB"/>
+              </w:rPr>
+            </w:pPr>
+            <w:r>
+              <w:rPr>
+                <w:lang w:val="en-GB"/>
+              </w:rPr>
+              <w:t>V</w:t>
+            </w:r>
+          </w:p>
+        </w:tc>
+        <w:tc>
+          <w:tcPr>
+            <w:tcW w:w="2407" w:type="dxa"/>
+          </w:tcPr>
+          <w:p>
+            <w:pPr>
+              <w:rPr>
+                <w:lang w:val="en-GB"/>
+              </w:rPr>
+            </w:pPr>
+            <w:r>
+              <w:rPr>
+                <w:lang w:val="en-GB"/>
+              </w:rPr>
+              <w:t>T3(5,</w:t>
+            </w:r>
+            <w:r>
+              <w:rPr>
+                <w:lang w:val="en-GB"/>
+              </w:rPr>
+              <w:t>…</w:t>
+            </w:r>
+            <w:r>
+              <w:rPr>
+                <w:lang w:val="en-GB"/>
+              </w:rPr>
+              <w:t>)-&gt;-1</w:t>
+            </w:r>
+          </w:p>
+          <w:p>
+            <w:pPr>
+              <w:rPr>
+                <w:lang w:val="en-GB"/>
+              </w:rPr>
+            </w:pPr>
+            <w:r>
+              <w:rPr>
+                <w:lang w:val="en-GB"/>
+              </w:rPr>
+              <w:t>TB(3,</w:t>
+            </w:r>
+            <w:r>
+              <w:rPr>
+                <w:lang w:val="en-GB"/>
+              </w:rPr>
+              <w:t>…</w:t>
+            </w:r>
+            <w:r>
+              <w:rPr>
+                <w:lang w:val="en-GB"/>
+              </w:rPr>
+              <w:t>)-&gt;-1</w:t>
+            </w:r>
+          </w:p>
+        </w:tc>
+      </w:tr>
+      <w:tr>
+        <w:tc>
+          <w:tcPr>
+            <w:tcW w:w="2407" w:type="dxa"/>
+          </w:tcPr>
+          <w:p>
+            <w:pPr>
+              <w:rPr>
+                <w:lang w:val="en-GB"/>
+              </w:rPr>
+            </w:pPr>
+            <w:r>
+              <w:rPr>
+                <w:lang w:val="en-GB"/>
+              </w:rPr>
+              <w:t>*</w:t>
+            </w:r>
+          </w:p>
+        </w:tc>
+        <w:tc>
+          <w:tcPr>
+            <w:tcW w:w="2407" w:type="dxa"/>
+          </w:tcPr>
+          <w:p>
+            <w:pPr>
+              <w:rPr>
+                <w:lang w:val="en-GB"/>
+              </w:rPr>
+            </w:pPr>
+            <w:r>
+              <w:rPr>
+                <w:lang w:val="en-GB"/>
+              </w:rPr>
+              <w:t>[64.001,maxdouble]</w:t>
+            </w:r>
+          </w:p>
+          <w:p>
+            <w:pPr>
+              <w:rPr>
+                <w:lang w:val="en-GB"/>
+              </w:rPr>
+            </w:pPr>
+          </w:p>
+        </w:tc>
+        <w:tc>
+          <w:tcPr>
+            <w:tcW w:w="2407" w:type="dxa"/>
+          </w:tcPr>
+          <w:p>
+            <w:pPr>
+              <w:rPr>
+                <w:lang w:val="en-GB"/>
+              </w:rPr>
+            </w:pPr>
+            <w:r>
+              <w:rPr>
+                <w:lang w:val="en-GB"/>
+              </w:rPr>
+              <w:t>V</w:t>
+            </w:r>
+          </w:p>
+        </w:tc>
+        <w:tc>
+          <w:tcPr>
+            <w:tcW w:w="2407" w:type="dxa"/>
+          </w:tcPr>
+          <w:p>
+            <w:pPr>
+              <w:rPr>
+                <w:lang w:val="en-GB"/>
+              </w:rPr>
+            </w:pPr>
+            <w:r>
+              <w:rPr>
+                <w:lang w:val="en-GB"/>
+              </w:rPr>
+              <w:t>T4(</w:t>
+            </w:r>
+            <w:r>
+              <w:rPr>
+                <w:lang w:val="en-GB"/>
+              </w:rPr>
+              <w:t>…</w:t>
+            </w:r>
+            <w:r>
+              <w:rPr>
+                <w:lang w:val="en-GB"/>
+              </w:rPr>
+              <w:t>,100)-&gt;-1</w:t>
+            </w:r>
+          </w:p>
+          <w:p>
+            <w:pPr>
+              <w:rPr>
+                <w:lang w:val="en-GB"/>
+              </w:rPr>
+            </w:pPr>
+            <w:r>
+              <w:rPr>
+                <w:lang w:val="en-GB"/>
+              </w:rPr>
+              <w:t>TB(</w:t>
+            </w:r>
+            <w:r>
+              <w:rPr>
+                <w:lang w:val="en-GB"/>
+              </w:rPr>
+              <w:t>…</w:t>
+            </w:r>
+            <w:r>
+              <w:rPr>
+                <w:lang w:val="en-GB"/>
+              </w:rPr>
+              <w:t>,6</w:t>
+            </w:r>
+            <w:r>
+              <w:rPr>
+                <w:lang w:val="en-GB"/>
+              </w:rPr>
+              <w:t>4.001</w:t>
+            </w:r>
+            <w:r>
+              <w:rPr>
+                <w:lang w:val="en-GB"/>
+              </w:rPr>
+              <w:t>)-&gt;-1</w:t>
+            </w:r>
+          </w:p>
+        </w:tc>
+      </w:tr>
+      <w:tr>
+        <w:tc>
+          <w:tcPr>
+            <w:tcW w:w="2407" w:type="dxa"/>
+          </w:tcPr>
+          <w:p>
+            <w:pPr>
+              <w:rPr>
+                <w:lang w:val="en-GB"/>
+              </w:rPr>
+            </w:pPr>
+            <w:r>
+              <w:rPr>
+                <w:lang w:val="en-GB"/>
+              </w:rPr>
+              <w:t>[0,2]</w:t>
+            </w:r>
+          </w:p>
+        </w:tc>
+        <w:tc>
+          <w:tcPr>
+            <w:tcW w:w="2407" w:type="dxa"/>
+          </w:tcPr>
+          <w:p>
+            <w:pPr>
+              <w:rPr>
+                <w:lang w:val="en-GB"/>
+              </w:rPr>
+            </w:pPr>
+            <w:r>
+              <w:rPr>
+                <w:lang w:val="en-GB"/>
+              </w:rPr>
+              <w:t>[0,</w:t>
+            </w:r>
+            <w:r>
+              <w:rPr>
+                <w:lang w:val="en-GB"/>
+              </w:rPr>
+              <w:t>22</w:t>
+            </w:r>
+            <w:r>
+              <w:rPr>
+                <w:lang w:val="en-GB"/>
+              </w:rPr>
+              <w:t>]</w:t>
+            </w:r>
+          </w:p>
+        </w:tc>
+        <w:tc>
+          <w:tcPr>
+            <w:tcW w:w="2407" w:type="dxa"/>
+          </w:tcPr>
+          <w:p>
+            <w:pPr>
+              <w:rPr>
+                <w:lang w:val="en-GB"/>
+              </w:rPr>
+            </w:pPr>
+            <w:r>
+              <w:rPr>
+                <w:lang w:val="en-GB"/>
+              </w:rPr>
+              <w:t>V</w:t>
+            </w:r>
+          </w:p>
+        </w:tc>
+        <w:tc>
+          <w:tcPr>
+            <w:tcW w:w="2407" w:type="dxa"/>
+          </w:tcPr>
+          <w:p>
+            <w:pPr>
+              <w:rPr>
+                <w:lang w:val="en-GB"/>
+              </w:rPr>
+            </w:pPr>
+            <w:r>
+              <w:rPr>
+                <w:lang w:val="en-GB"/>
+              </w:rPr>
+              <w:t>T6(0,</w:t>
+            </w:r>
+            <w:r>
+              <w:rPr>
+                <w:lang w:val="en-GB"/>
+              </w:rPr>
+              <w:t>20</w:t>
+            </w:r>
+            <w:r>
+              <w:rPr>
+                <w:lang w:val="en-GB"/>
+              </w:rPr>
+              <w:t>)</w:t>
+            </w:r>
+            <w:r>
+              <w:rPr>
+                <w:lang w:val="en-GB"/>
+              </w:rPr>
+              <w:t>-&gt;0</w:t>
+            </w:r>
+          </w:p>
+          <w:p>
+            <w:pPr>
+              <w:rPr>
+                <w:lang w:val="en-GB"/>
+              </w:rPr>
+            </w:pPr>
+            <w:r>
+              <w:rPr>
+                <w:lang w:val="en-GB"/>
+              </w:rPr>
+              <w:t>TB(0,22)-&gt;0</w:t>
+            </w:r>
+          </w:p>
+        </w:tc>
+      </w:tr>
+      <w:tr>
+        <w:tc>
+          <w:tcPr>
+            <w:tcW w:w="2407" w:type="dxa"/>
+          </w:tcPr>
+          <w:p>
+            <w:pPr>
+              <w:rPr>
+                <w:lang w:val="en-GB"/>
+              </w:rPr>
+            </w:pPr>
+            <w:r>
+              <w:rPr>
+                <w:lang w:val="en-GB"/>
+              </w:rPr>
+              <w:t>[0,2]</w:t>
+            </w:r>
+          </w:p>
+        </w:tc>
+        <w:tc>
+          <w:tcPr>
+            <w:tcW w:w="2407" w:type="dxa"/>
+          </w:tcPr>
+          <w:p>
+            <w:pPr>
+              <w:rPr>
+                <w:lang w:val="en-GB"/>
+              </w:rPr>
+            </w:pPr>
+            <w:r>
+              <w:rPr>
+                <w:lang w:val="en-GB"/>
+              </w:rPr>
+              <w:t>[0,22]</w:t>
+            </w:r>
+          </w:p>
+        </w:tc>
+        <w:tc>
+          <w:tcPr>
+            <w:tcW w:w="2407" w:type="dxa"/>
+          </w:tcPr>
+          <w:p>
+            <w:pPr>
+              <w:rPr>
+                <w:lang w:val="en-GB"/>
+              </w:rPr>
+            </w:pPr>
+            <w:r>
+              <w:rPr>
+                <w:lang w:val="en-GB"/>
+              </w:rPr>
+              <w:t>V</w:t>
+            </w:r>
+          </w:p>
+        </w:tc>
+        <w:tc>
+          <w:tcPr>
+            <w:tcW w:w="2407" w:type="dxa"/>
+          </w:tcPr>
+          <w:p>
+            <w:pPr>
+              <w:rPr>
+                <w:lang w:val="en-GB"/>
+              </w:rPr>
+            </w:pPr>
+            <w:r>
+              <w:rPr>
+                <w:lang w:val="en-GB"/>
+              </w:rPr>
+              <w:t>T7(1,20)-&gt;0</w:t>
+            </w:r>
+          </w:p>
+          <w:p>
+            <w:pPr>
+              <w:rPr>
+                <w:lang w:val="en-GB"/>
+              </w:rPr>
+            </w:pPr>
+            <w:r>
+              <w:rPr>
+                <w:lang w:val="en-GB"/>
+              </w:rPr>
+              <w:t>TB(1,22)-&gt;0</w:t>
+            </w:r>
+          </w:p>
+        </w:tc>
+      </w:tr>
+      <w:tr>
+        <w:tc>
+          <w:tcPr>
+            <w:tcW w:w="2407" w:type="dxa"/>
+          </w:tcPr>
+          <w:p>
+            <w:pPr>
+              <w:rPr>
+                <w:lang w:val="en-GB"/>
+              </w:rPr>
+            </w:pPr>
+            <w:r>
+              <w:rPr>
+                <w:lang w:val="en-GB"/>
+              </w:rPr>
+              <w:t>[0,2]</w:t>
+            </w:r>
+          </w:p>
+        </w:tc>
+        <w:tc>
+          <w:tcPr>
+            <w:tcW w:w="2407" w:type="dxa"/>
+          </w:tcPr>
+          <w:p>
+            <w:pPr>
+              <w:rPr>
+                <w:lang w:val="en-GB"/>
+              </w:rPr>
+            </w:pPr>
+            <w:r>
+              <w:rPr>
+                <w:lang w:val="en-GB"/>
+              </w:rPr>
+              <w:t>[0,22]</w:t>
+            </w:r>
+          </w:p>
+        </w:tc>
+        <w:tc>
+          <w:tcPr>
+            <w:tcW w:w="2407" w:type="dxa"/>
+          </w:tcPr>
+          <w:p>
+            <w:pPr>
+              <w:rPr>
+                <w:lang w:val="en-GB"/>
+              </w:rPr>
+            </w:pPr>
+            <w:r>
+              <w:rPr>
+                <w:lang w:val="en-GB"/>
+              </w:rPr>
+              <w:t>V</w:t>
+            </w:r>
+          </w:p>
+        </w:tc>
+        <w:tc>
+          <w:tcPr>
+            <w:tcW w:w="2407" w:type="dxa"/>
+          </w:tcPr>
+          <w:p>
+            <w:pPr>
+              <w:rPr>
+                <w:lang w:val="en-GB"/>
+              </w:rPr>
+            </w:pPr>
+            <w:r>
+              <w:rPr>
+                <w:lang w:val="en-GB"/>
+              </w:rPr>
+              <w:t>T8(2,20)-&gt;0</w:t>
+            </w:r>
+          </w:p>
+          <w:p>
+            <w:pPr>
+              <w:rPr>
+                <w:lang w:val="en-GB"/>
+              </w:rPr>
+            </w:pPr>
+            <w:r>
+              <w:rPr>
+                <w:lang w:val="en-GB"/>
+              </w:rPr>
+              <w:t>TB(2,22)-&gt;0</w:t>
+            </w:r>
+          </w:p>
+        </w:tc>
+      </w:tr>
+      <w:tr>
+        <w:tc>
+          <w:tcPr>
+            <w:tcW w:w="2407" w:type="dxa"/>
+          </w:tcPr>
+          <w:p>
+            <w:pPr>
+              <w:rPr>
+                <w:lang w:val="en-GB"/>
+              </w:rPr>
+            </w:pPr>
+            <w:r>
+              <w:rPr>
+                <w:lang w:val="en-GB"/>
+              </w:rPr>
+              <w:t>[0,2]</w:t>
+            </w:r>
+          </w:p>
+        </w:tc>
+        <w:tc>
+          <w:tcPr>
+            <w:tcW w:w="2407" w:type="dxa"/>
+          </w:tcPr>
+          <w:p>
+            <w:pPr>
+              <w:rPr>
+                <w:lang w:val="en-GB"/>
+              </w:rPr>
+            </w:pPr>
+            <w:r>
+              <w:rPr>
+                <w:lang w:val="en-GB"/>
+              </w:rPr>
+              <w:t>[22.001,64]</w:t>
+            </w:r>
+          </w:p>
+        </w:tc>
+        <w:tc>
+          <w:tcPr>
+            <w:tcW w:w="2407" w:type="dxa"/>
+          </w:tcPr>
+          <w:p>
+            <w:pPr>
+              <w:rPr>
+                <w:lang w:val="en-GB"/>
+              </w:rPr>
+            </w:pPr>
+            <w:r>
+              <w:rPr>
+                <w:lang w:val="en-GB"/>
+              </w:rPr>
+              <w:t>V</w:t>
+            </w:r>
+          </w:p>
+        </w:tc>
+        <w:tc>
+          <w:tcPr>
+            <w:tcW w:w="2407" w:type="dxa"/>
+          </w:tcPr>
+          <w:p>
+            <w:pPr>
+              <w:rPr>
+                <w:lang w:val="en-GB"/>
+              </w:rPr>
+            </w:pPr>
+            <w:r>
+              <w:rPr>
+                <w:lang w:val="en-GB"/>
+              </w:rPr>
+              <w:t>T9(0,28)-&gt;0</w:t>
+            </w:r>
+          </w:p>
+          <w:p>
+            <w:pPr>
+              <w:rPr>
+                <w:lang w:val="en-GB"/>
+              </w:rPr>
+            </w:pPr>
+            <w:r>
+              <w:rPr>
+                <w:lang w:val="en-GB"/>
+              </w:rPr>
+              <w:t>TB(0,2</w:t>
+            </w:r>
+            <w:r>
+              <w:rPr>
+                <w:lang w:val="en-GB"/>
+              </w:rPr>
+              <w:t>2.001</w:t>
+            </w:r>
+            <w:r>
+              <w:rPr>
+                <w:lang w:val="en-GB"/>
+              </w:rPr>
+              <w:t>)-&gt;0</w:t>
+            </w:r>
+          </w:p>
+          <w:p>
+            <w:pPr>
+              <w:rPr>
+                <w:lang w:val="en-GB"/>
+              </w:rPr>
+            </w:pPr>
+            <w:r>
+              <w:rPr>
+                <w:lang w:val="en-GB"/>
+              </w:rPr>
+              <w:t>TB(0,64)-&gt;0</w:t>
+            </w:r>
+          </w:p>
+        </w:tc>
+      </w:tr>
+      <w:tr>
+        <w:tc>
+          <w:tcPr>
+            <w:tcW w:w="2407" w:type="dxa"/>
+          </w:tcPr>
+          <w:p>
+            <w:pPr>
+              <w:rPr>
+                <w:lang w:val="en-GB"/>
+              </w:rPr>
+            </w:pPr>
+            <w:r>
+              <w:rPr>
+                <w:lang w:val="en-GB"/>
+              </w:rPr>
+              <w:t>[0,2]</w:t>
+            </w:r>
+          </w:p>
+        </w:tc>
+        <w:tc>
+          <w:tcPr>
+            <w:tcW w:w="2407" w:type="dxa"/>
+          </w:tcPr>
+          <w:p>
+            <w:pPr>
+              <w:rPr>
+                <w:lang w:val="en-GB"/>
+              </w:rPr>
+            </w:pPr>
+            <w:r>
+              <w:rPr>
+                <w:lang w:val="en-GB"/>
+              </w:rPr>
+              <w:t>[22.001,64]</w:t>
+            </w:r>
+          </w:p>
+        </w:tc>
+        <w:tc>
+          <w:tcPr>
+            <w:tcW w:w="2407" w:type="dxa"/>
+          </w:tcPr>
+          <w:p>
+            <w:pPr>
+              <w:rPr>
+                <w:lang w:val="en-GB"/>
+              </w:rPr>
+            </w:pPr>
+            <w:r>
+              <w:rPr>
+                <w:lang w:val="en-GB"/>
+              </w:rPr>
+              <w:t>V</w:t>
+            </w:r>
+          </w:p>
+        </w:tc>
+        <w:tc>
+          <w:tcPr>
+            <w:tcW w:w="2407" w:type="dxa"/>
+          </w:tcPr>
+          <w:p>
+            <w:pPr>
+              <w:rPr>
+                <w:lang w:val="en-GB"/>
+              </w:rPr>
+            </w:pPr>
+            <w:r>
+              <w:rPr>
+                <w:lang w:val="en-GB"/>
+              </w:rPr>
+              <w:t>T10(1,28)-&gt;60</w:t>
+            </w:r>
+          </w:p>
+          <w:p>
+            <w:pPr>
+              <w:rPr>
+                <w:lang w:val="en-GB"/>
+              </w:rPr>
+            </w:pPr>
+            <w:r>
+              <w:rPr>
+                <w:lang w:val="en-GB"/>
+              </w:rPr>
+              <w:t>TB(1,2</w:t>
+            </w:r>
+            <w:r>
+              <w:rPr>
+                <w:lang w:val="en-GB"/>
+              </w:rPr>
+              <w:t>2.001</w:t>
+            </w:r>
+            <w:r>
+              <w:rPr>
+                <w:lang w:val="en-GB"/>
+              </w:rPr>
+              <w:t>)-&gt;10</w:t>
+            </w:r>
+          </w:p>
+          <w:p>
+            <w:pPr>
+              <w:rPr>
+                <w:lang w:val="en-GB"/>
+              </w:rPr>
+            </w:pPr>
+            <w:r>
+              <w:rPr>
+                <w:lang w:val="en-GB"/>
+              </w:rPr>
+              <w:t>TB(1,64)-&gt;420</w:t>
+            </w:r>
+          </w:p>
+        </w:tc>
+      </w:tr>
+      <w:tr>
+        <w:tc>
+          <w:tcPr>
+            <w:tcW w:w="2407" w:type="dxa"/>
+          </w:tcPr>
+          <w:p>
+            <w:pPr>
+              <w:rPr>
+                <w:lang w:val="en-GB"/>
+              </w:rPr>
+            </w:pPr>
+            <w:r>
+              <w:rPr>
+                <w:lang w:val="en-GB"/>
+              </w:rPr>
+              <w:t>[0,2]</w:t>
+            </w:r>
+          </w:p>
+        </w:tc>
+        <w:tc>
+          <w:tcPr>
+            <w:tcW w:w="2407" w:type="dxa"/>
+          </w:tcPr>
+          <w:p>
+            <w:pPr>
+              <w:rPr>
+                <w:lang w:val="en-GB"/>
+              </w:rPr>
+            </w:pPr>
+            <w:r>
+              <w:rPr>
+                <w:lang w:val="en-GB"/>
+              </w:rPr>
+              <w:t>[22.001,64]</w:t>
+            </w:r>
+          </w:p>
+        </w:tc>
+        <w:tc>
+          <w:tcPr>
+            <w:tcW w:w="2407" w:type="dxa"/>
+          </w:tcPr>
+          <w:p>
+            <w:pPr>
+              <w:rPr>
+                <w:lang w:val="en-GB"/>
+              </w:rPr>
+            </w:pPr>
+            <w:r>
+              <w:rPr>
+                <w:lang w:val="en-GB"/>
+              </w:rPr>
+              <w:t>V</w:t>
+            </w:r>
+          </w:p>
+        </w:tc>
+        <w:tc>
+          <w:tcPr>
+            <w:tcW w:w="2407" w:type="dxa"/>
+          </w:tcPr>
+          <w:p>
+            <w:pPr>
+              <w:rPr>
+                <w:lang w:val="en-GB"/>
+              </w:rPr>
+            </w:pPr>
+            <w:r>
+              <w:rPr>
+                <w:lang w:val="en-GB"/>
+              </w:rPr>
+              <w:t>T1</w:t>
+            </w:r>
+            <w:r>
+              <w:rPr>
+                <w:lang w:val="en-GB"/>
+              </w:rPr>
+              <w:t>1</w:t>
+            </w:r>
+            <w:r>
+              <w:rPr>
+                <w:lang w:val="en-GB"/>
+              </w:rPr>
+              <w:t>(</w:t>
+            </w:r>
+            <w:r>
+              <w:rPr>
+                <w:lang w:val="en-GB"/>
+              </w:rPr>
+              <w:t>2</w:t>
+            </w:r>
+            <w:r>
+              <w:rPr>
+                <w:lang w:val="en-GB"/>
+              </w:rPr>
+              <w:t>,28)-&gt;60</w:t>
+            </w:r>
+          </w:p>
+          <w:p>
+            <w:pPr>
+              <w:rPr>
+                <w:lang w:val="en-GB"/>
+              </w:rPr>
+            </w:pPr>
+            <w:r>
+              <w:rPr>
+                <w:lang w:val="en-GB"/>
+              </w:rPr>
+              <w:t>TB(</w:t>
+            </w:r>
+            <w:r>
+              <w:rPr>
+                <w:lang w:val="en-GB"/>
+              </w:rPr>
+              <w:t>2,</w:t>
+            </w:r>
+            <w:r>
+              <w:rPr>
+                <w:lang w:val="en-GB"/>
+              </w:rPr>
+              <w:t>2</w:t>
+            </w:r>
+            <w:r>
+              <w:rPr>
+                <w:lang w:val="en-GB"/>
+              </w:rPr>
+              <w:t>2.001</w:t>
+            </w:r>
+            <w:r>
+              <w:rPr>
+                <w:lang w:val="en-GB"/>
+              </w:rPr>
+              <w:t>)-&gt;10</w:t>
+            </w:r>
+          </w:p>
+          <w:p>
+            <w:pPr>
+              <w:rPr>
+                <w:lang w:val="en-GB"/>
+              </w:rPr>
+            </w:pPr>
+            <w:r>
+              <w:rPr>
+                <w:lang w:val="en-GB"/>
+              </w:rPr>
+              <w:t>TB(</w:t>
+            </w:r>
+            <w:r>
+              <w:rPr>
+                <w:lang w:val="en-GB"/>
+              </w:rPr>
+              <w:t>2</w:t>
+            </w:r>
+            <w:r>
+              <w:rPr>
+                <w:lang w:val="en-GB"/>
+              </w:rPr>
+              <w:t>,64)-&gt;420</w:t>
             </w:r>
           </w:p>
         </w:tc>

</xml_diff>